<commit_message>
(type:chore) Add proposals grading
</commit_message>
<xml_diff>
--- a/proposal_SE.docx
+++ b/proposal_SE.docx
@@ -169,7 +169,19 @@
         <w:rPr>
           <w:lang w:val="en-US"/>
         </w:rPr>
-        <w:t>, creating a TO-DO list for things to try, the ability to take pictures and attach them to visited places etc.</w:t>
+        <w:t>, creating a TO-DO list for things to try, the ability to take pictures and attach them to visi</w:t>
+      </w:r>
+      <w:r>
+        <w:rPr>
+          <w:lang w:val="en-US"/>
+        </w:rPr>
+        <w:t>œ</w:t>
+      </w:r>
+      <w:r>
+        <w:rPr>
+          <w:lang w:val="en-US"/>
+        </w:rPr>
+        <w:t>ted places etc.</w:t>
       </w:r>
     </w:p>
     <w:p>
@@ -223,21 +235,7 @@
         <w:rPr>
           <w:lang w:val="en-US"/>
         </w:rPr>
-        <w:t xml:space="preserve"> The application will be demonstrated by selecting a random city from the supported cities at the stage of development and show the interface with the data in a presentable manner. A better demonstration would be if a local person from the crowd suggest a </w:t>
-      </w:r>
-      <w:proofErr w:type="gramStart"/>
-      <w:r>
-        <w:rPr>
-          <w:lang w:val="en-US"/>
-        </w:rPr>
-        <w:t>city</w:t>
-      </w:r>
-      <w:proofErr w:type="gramEnd"/>
-      <w:r>
-        <w:rPr>
-          <w:lang w:val="en-US"/>
-        </w:rPr>
-        <w:t xml:space="preserve"> he or she is familiar with and validate the data, stating which is accurate and which is not.</w:t>
+        <w:t xml:space="preserve"> The application will be demonstrated by selecting a random city from the supported cities at the stage of development and show the interface with the data in a presentable manner. A better demonstration would be if a local person from the crowd suggest a city he or she is familiar with and validate the data, stating which is accurate and which is not.</w:t>
       </w:r>
     </w:p>
     <w:p>
@@ -264,35 +262,7 @@
         <w:rPr>
           <w:lang w:val="en-US"/>
         </w:rPr>
-        <w:t xml:space="preserve"> The proposal is ideal for a </w:t>
-      </w:r>
-      <w:proofErr w:type="gramStart"/>
-      <w:r>
-        <w:rPr>
-          <w:lang w:val="en-US"/>
-        </w:rPr>
-        <w:t>5-7 person</w:t>
-      </w:r>
-      <w:proofErr w:type="gramEnd"/>
-      <w:r>
-        <w:rPr>
-          <w:lang w:val="en-US"/>
-        </w:rPr>
-        <w:t xml:space="preserve"> team to develop because it’s not simple nor too complex. At development further ideas could be presented by the team to </w:t>
-      </w:r>
-      <w:proofErr w:type="spellStart"/>
-      <w:r>
-        <w:rPr>
-          <w:lang w:val="en-US"/>
-        </w:rPr>
-        <w:t>enchance</w:t>
-      </w:r>
-      <w:proofErr w:type="spellEnd"/>
-      <w:r>
-        <w:rPr>
-          <w:lang w:val="en-US"/>
-        </w:rPr>
-        <w:t xml:space="preserve"> it and further develop it. It is not </w:t>
+        <w:t xml:space="preserve"> The proposal is ideal for a 5-7 person team to develop because it’s not simple nor too complex. At development further ideas could be presented by the team to enchance it and further develop it. It is not </w:t>
       </w:r>
       <w:r>
         <w:rPr>
@@ -300,15 +270,15 @@
         </w:rPr>
         <w:t>too limited and it’s topic is not too specific to require specific technical knowledge.</w:t>
       </w:r>
+    </w:p>
+    <w:p>
+      <w:pPr>
+        <w:rPr>
+          <w:lang w:val="en-US"/>
+        </w:rPr>
+      </w:pPr>
       <w:bookmarkStart w:id="0" w:name="_GoBack"/>
       <w:bookmarkEnd w:id="0"/>
-    </w:p>
-    <w:p>
-      <w:pPr>
-        <w:rPr>
-          <w:lang w:val="en-US"/>
-        </w:rPr>
-      </w:pPr>
     </w:p>
     <w:sectPr>
       <w:headerReference w:type="default" r:id="rId6"/>
@@ -372,16 +342,8 @@
       <w:rPr>
         <w:lang w:val="en-US"/>
       </w:rPr>
-      <w:t xml:space="preserve">Nikola </w:t>
+      <w:t>Nikola Peevski</w:t>
     </w:r>
-    <w:proofErr w:type="spellStart"/>
-    <w:r>
-      <w:rPr>
-        <w:lang w:val="en-US"/>
-      </w:rPr>
-      <w:t>Peevski</w:t>
-    </w:r>
-    <w:proofErr w:type="spellEnd"/>
   </w:p>
   <w:p>
     <w:pPr>
@@ -394,7 +356,19 @@
       <w:rPr>
         <w:lang w:val="en-US"/>
       </w:rPr>
-      <w:t xml:space="preserve">CS 501 </w:t>
+      <w:t>CS 50</w:t>
+    </w:r>
+    <w:r>
+      <w:rPr>
+        <w:lang w:val="en-US"/>
+      </w:rPr>
+      <w:t>6</w:t>
+    </w:r>
+    <w:r>
+      <w:rPr>
+        <w:lang w:val="en-US"/>
+      </w:rPr>
+      <w:t xml:space="preserve"> </w:t>
     </w:r>
     <w:r>
       <w:rPr>

</xml_diff>